<commit_message>
TP3-Smooth up of parameters
</commit_message>
<xml_diff>
--- a/TP/TP3/TP_AG_paysant.docx
+++ b/TP/TP3/TP_AG_paysant.docx
@@ -3345,10 +3345,12 @@
       <w:r>
         <w:t xml:space="preserve"> 10 </w:t>
       </w:r>
+      <w:proofErr w:type="gramStart"/>
       <w:r>
         <w:t>exemple</w:t>
       </w:r>
       <w:bookmarkEnd w:id="17"/>
+      <w:proofErr w:type="gramEnd"/>
     </w:p>
     <w:p/>
     <w:p>
@@ -3493,7 +3495,21 @@
           <w:rPr>
             <w:rStyle w:val="Lienhypertexte"/>
           </w:rPr>
-          <w:t>Algorithmes Génétiques, 1998,Alain TISSERANT, MINES NANCY</w:t>
+          <w:t xml:space="preserve">Algorithmes Génétiques, </w:t>
+        </w:r>
+        <w:proofErr w:type="gramStart"/>
+        <w:r>
+          <w:rPr>
+            <w:rStyle w:val="Lienhypertexte"/>
+          </w:rPr>
+          <w:t>1998,Alain</w:t>
+        </w:r>
+        <w:proofErr w:type="gramEnd"/>
+        <w:r>
+          <w:rPr>
+            <w:rStyle w:val="Lienhypertexte"/>
+          </w:rPr>
+          <w:t xml:space="preserve"> TISSERANT, MINES NANCY</w:t>
         </w:r>
       </w:hyperlink>
       <w:r>
@@ -5161,7 +5177,7 @@
     <w:rsidRoot w:val="002052CA"/>
     <w:rsid w:val="002052CA"/>
     <w:rsid w:val="00252A1D"/>
-    <w:rsid w:val="00C013AF"/>
+    <w:rsid w:val="004C480E"/>
     <w:rsid w:val="00C940C7"/>
   </w:rsids>
   <m:mathPr>
@@ -5996,7 +6012,7 @@
 </file>
 
 <file path=customXml/itemProps2.xml><?xml version="1.0" encoding="utf-8"?>
-<ds:datastoreItem xmlns:ds="http://schemas.openxmlformats.org/officeDocument/2006/customXml" ds:itemID="{E7AE10F0-BDFB-4E44-A703-EB37B230C687}">
+<ds:datastoreItem xmlns:ds="http://schemas.openxmlformats.org/officeDocument/2006/customXml" ds:itemID="{E8DA0B56-98CE-4DF6-A718-A4485E569A92}">
   <ds:schemaRefs>
     <ds:schemaRef ds:uri="http://schemas.openxmlformats.org/officeDocument/2006/bibliography"/>
   </ds:schemaRefs>

</xml_diff>